<commit_message>
Partial completion of Web Portal with API
</commit_message>
<xml_diff>
--- a/Estimates/GLvNext API Management Portal Estimates.docx
+++ b/Estimates/GLvNext API Management Portal Estimates.docx
@@ -6,11 +6,9 @@
       <w:pPr>
         <w:pStyle w:val="Title"/>
       </w:pPr>
-      <w:proofErr w:type="spellStart"/>
       <w:r>
         <w:t>GLvNext</w:t>
       </w:r>
-      <w:proofErr w:type="spellEnd"/>
     </w:p>
     <w:p>
       <w:pPr>
@@ -19,8 +17,6 @@
       <w:r>
         <w:t>High level estimates</w:t>
       </w:r>
-      <w:bookmarkStart w:id="0" w:name="_GoBack"/>
-      <w:bookmarkEnd w:id="0"/>
     </w:p>
     <w:p>
       <w:pPr>
@@ -51,27 +47,7 @@
           <w:sz w:val="22"/>
           <w:szCs w:val="22"/>
         </w:rPr>
-        <w:t xml:space="preserve">Create management portal and Web API (referred as </w:t>
-      </w:r>
-      <w:proofErr w:type="spellStart"/>
-      <w:r>
-        <w:rPr>
-          <w:rFonts w:ascii="Calibri" w:hAnsi="Calibri" w:cs="Calibri"/>
-          <w:color w:val="000000"/>
-          <w:sz w:val="22"/>
-          <w:szCs w:val="22"/>
-        </w:rPr>
-        <w:t>GLvNext</w:t>
-      </w:r>
-      <w:proofErr w:type="spellEnd"/>
-      <w:r>
-        <w:rPr>
-          <w:rFonts w:ascii="Calibri" w:hAnsi="Calibri" w:cs="Calibri"/>
-          <w:color w:val="000000"/>
-          <w:sz w:val="22"/>
-          <w:szCs w:val="22"/>
-        </w:rPr>
-        <w:t xml:space="preserve"> API below) to serve retail offers for mobile and SPA clients.</w:t>
+        <w:t>Create management portal and Web API (referred as GLvNext API below) to serve retail offers for mobile and SPA clients.</w:t>
       </w:r>
     </w:p>
     <w:p>
@@ -164,27 +140,7 @@
           <w:sz w:val="22"/>
           <w:szCs w:val="22"/>
         </w:rPr>
-        <w:t xml:space="preserve">No user login required to use </w:t>
-      </w:r>
-      <w:proofErr w:type="spellStart"/>
-      <w:r>
-        <w:rPr>
-          <w:rFonts w:ascii="Calibri" w:hAnsi="Calibri" w:cs="Calibri"/>
-          <w:color w:val="000000"/>
-          <w:sz w:val="22"/>
-          <w:szCs w:val="22"/>
-        </w:rPr>
-        <w:t>GLvNext</w:t>
-      </w:r>
-      <w:proofErr w:type="spellEnd"/>
-      <w:r>
-        <w:rPr>
-          <w:rFonts w:ascii="Calibri" w:hAnsi="Calibri" w:cs="Calibri"/>
-          <w:color w:val="000000"/>
-          <w:sz w:val="22"/>
-          <w:szCs w:val="22"/>
-        </w:rPr>
-        <w:t xml:space="preserve"> API;</w:t>
+        <w:t>No user login required to use GLvNext API;</w:t>
       </w:r>
     </w:p>
     <w:p>
@@ -218,35 +174,7 @@
           <w:sz w:val="22"/>
           <w:szCs w:val="22"/>
         </w:rPr>
-        <w:t xml:space="preserve">Please show usage of </w:t>
-      </w:r>
-      <w:proofErr w:type="spellStart"/>
-      <w:r>
-        <w:rPr>
-          <w:rFonts w:ascii="Calibri" w:hAnsi="Calibri" w:cs="Calibri"/>
-          <w:b/>
-          <w:bCs/>
-          <w:i/>
-          <w:iCs/>
-          <w:color w:val="000000"/>
-          <w:sz w:val="22"/>
-          <w:szCs w:val="22"/>
-        </w:rPr>
-        <w:t>HttpClient</w:t>
-      </w:r>
-      <w:proofErr w:type="spellEnd"/>
-      <w:r>
-        <w:rPr>
-          <w:rFonts w:ascii="Calibri" w:hAnsi="Calibri" w:cs="Calibri"/>
-          <w:b/>
-          <w:bCs/>
-          <w:i/>
-          <w:iCs/>
-          <w:color w:val="000000"/>
-          <w:sz w:val="22"/>
-          <w:szCs w:val="22"/>
-        </w:rPr>
-        <w:t xml:space="preserve"> in the solution;</w:t>
+        <w:t>Please show usage of HttpClient in the solution;</w:t>
       </w:r>
     </w:p>
     <w:p>
@@ -298,27 +226,7 @@
           <w:sz w:val="22"/>
           <w:szCs w:val="22"/>
         </w:rPr>
-        <w:t xml:space="preserve">Choice of frontend stack is not important (we usually do standard ASP.net Core MVC, </w:t>
-      </w:r>
-      <w:proofErr w:type="spellStart"/>
-      <w:r>
-        <w:rPr>
-          <w:rFonts w:ascii="Calibri" w:hAnsi="Calibri" w:cs="Calibri"/>
-          <w:color w:val="000000"/>
-          <w:sz w:val="22"/>
-          <w:szCs w:val="22"/>
-        </w:rPr>
-        <w:t>jquery</w:t>
-      </w:r>
-      <w:proofErr w:type="spellEnd"/>
-      <w:r>
-        <w:rPr>
-          <w:rFonts w:ascii="Calibri" w:hAnsi="Calibri" w:cs="Calibri"/>
-          <w:color w:val="000000"/>
-          <w:sz w:val="22"/>
-          <w:szCs w:val="22"/>
-        </w:rPr>
-        <w:t xml:space="preserve"> or vue.js rather than SPA type of web apps) </w:t>
+        <w:t>Choice of frontend stack is not important (we usually do standard ASP.net Core MVC, jquery or vue.js rather than SPA type of web apps) </w:t>
       </w:r>
     </w:p>
     <w:p>
@@ -396,27 +304,7 @@
           <w:sz w:val="22"/>
           <w:szCs w:val="22"/>
         </w:rPr>
-        <w:t xml:space="preserve">Data persistence / ORM, the choice is </w:t>
-      </w:r>
-      <w:proofErr w:type="gramStart"/>
-      <w:r>
-        <w:rPr>
-          <w:rFonts w:ascii="Calibri" w:hAnsi="Calibri" w:cs="Calibri"/>
-          <w:color w:val="000000"/>
-          <w:sz w:val="22"/>
-          <w:szCs w:val="22"/>
-        </w:rPr>
-        <w:t>yours,</w:t>
-      </w:r>
-      <w:proofErr w:type="gramEnd"/>
-      <w:r>
-        <w:rPr>
-          <w:rFonts w:ascii="Calibri" w:hAnsi="Calibri" w:cs="Calibri"/>
-          <w:color w:val="000000"/>
-          <w:sz w:val="22"/>
-          <w:szCs w:val="22"/>
-        </w:rPr>
-        <w:t xml:space="preserve"> preference would be MS SQL and EF Core;</w:t>
+        <w:t>Data persistence / ORM, the choice is yours, preference would be MS SQL and EF Core;</w:t>
       </w:r>
     </w:p>
     <w:p>
@@ -656,15 +544,7 @@
           </w:tcPr>
           <w:p>
             <w:r>
-              <w:t xml:space="preserve">Setup remote repository if needed.  Ensure </w:t>
-            </w:r>
-            <w:proofErr w:type="spellStart"/>
-            <w:r>
-              <w:t>gitignore</w:t>
-            </w:r>
-            <w:proofErr w:type="spellEnd"/>
-            <w:r>
-              <w:t>, readme, license files</w:t>
+              <w:t>Setup remote repository if needed.  Ensure gitignore, readme, license files</w:t>
             </w:r>
           </w:p>
         </w:tc>
@@ -732,23 +612,7 @@
           </w:tcPr>
           <w:p>
             <w:r>
-              <w:t xml:space="preserve">Include a test project, data repo library, web </w:t>
-            </w:r>
-            <w:proofErr w:type="spellStart"/>
-            <w:r>
-              <w:t>api</w:t>
-            </w:r>
-            <w:proofErr w:type="spellEnd"/>
-            <w:r>
-              <w:t xml:space="preserve"> / </w:t>
-            </w:r>
-            <w:proofErr w:type="spellStart"/>
-            <w:r>
-              <w:t>mvc</w:t>
-            </w:r>
-            <w:proofErr w:type="spellEnd"/>
-            <w:r>
-              <w:t xml:space="preserve"> project</w:t>
+              <w:t>Include a test project, data repo library, web api / mvc project</w:t>
             </w:r>
           </w:p>
         </w:tc>
@@ -863,7 +727,7 @@
           </w:tcPr>
           <w:p>
             <w:r>
-              <w:t>Authorization</w:t>
+              <w:t>Backend Code</w:t>
             </w:r>
           </w:p>
         </w:tc>
@@ -873,13 +737,7 @@
           </w:tcPr>
           <w:p>
             <w:r>
-              <w:t>Con</w:t>
-            </w:r>
-            <w:r>
-              <w:t>s</w:t>
-            </w:r>
-            <w:r>
-              <w:t>truction</w:t>
+              <w:t>Construction</w:t>
             </w:r>
           </w:p>
         </w:tc>
@@ -889,7 +747,7 @@
           </w:tcPr>
           <w:p>
             <w:r>
-              <w:t>Get a list of claims from user to determine roles and rights.  Create script to seed admin claims.</w:t>
+              <w:t>Create storage backend for portal</w:t>
             </w:r>
           </w:p>
         </w:tc>
@@ -941,13 +799,7 @@
           </w:tcPr>
           <w:p>
             <w:r>
-              <w:t>Con</w:t>
-            </w:r>
-            <w:r>
-              <w:t>s</w:t>
-            </w:r>
-            <w:r>
-              <w:t>truction</w:t>
+              <w:t>Construction</w:t>
             </w:r>
           </w:p>
         </w:tc>
@@ -999,7 +851,7 @@
           </w:tcPr>
           <w:p>
             <w:r>
-              <w:t>Web API</w:t>
+              <w:t xml:space="preserve">Portal and Web API </w:t>
             </w:r>
           </w:p>
         </w:tc>
@@ -1019,15 +871,7 @@
           </w:tcPr>
           <w:p>
             <w:r>
-              <w:t xml:space="preserve">Create a performant web </w:t>
-            </w:r>
-            <w:proofErr w:type="spellStart"/>
-            <w:r>
-              <w:t>api</w:t>
-            </w:r>
-            <w:proofErr w:type="spellEnd"/>
-            <w:r>
-              <w:t xml:space="preserve"> </w:t>
+              <w:t>Main project create web portal and expose web api from multiple sources</w:t>
             </w:r>
           </w:p>
         </w:tc>
@@ -1037,27 +881,27 @@
           </w:tcPr>
           <w:p>
             <w:r>
+              <w:t>8</w:t>
+            </w:r>
+          </w:p>
+        </w:tc>
+        <w:tc>
+          <w:tcPr>
+            <w:tcW w:w="1146" w:type="dxa"/>
+          </w:tcPr>
+          <w:p>
+            <w:r>
               <w:t>9</w:t>
             </w:r>
           </w:p>
         </w:tc>
         <w:tc>
           <w:tcPr>
-            <w:tcW w:w="1146" w:type="dxa"/>
-          </w:tcPr>
-          <w:p>
-            <w:r>
-              <w:t>10</w:t>
-            </w:r>
-          </w:p>
-        </w:tc>
-        <w:tc>
-          <w:tcPr>
             <w:tcW w:w="955" w:type="dxa"/>
           </w:tcPr>
           <w:p>
             <w:r>
-              <w:t>11</w:t>
+              <w:t>9</w:t>
             </w:r>
           </w:p>
         </w:tc>
@@ -1069,7 +913,7 @@
           </w:tcPr>
           <w:p>
             <w:r>
-              <w:t>API Testing</w:t>
+              <w:t>Web API lookup</w:t>
             </w:r>
           </w:p>
         </w:tc>
@@ -1079,7 +923,7 @@
           </w:tcPr>
           <w:p>
             <w:r>
-              <w:t>Test</w:t>
+              <w:t>Construction</w:t>
             </w:r>
           </w:p>
         </w:tc>
@@ -1089,8 +933,10 @@
           </w:tcPr>
           <w:p>
             <w:r>
-              <w:t>Use tools to Load / Stress / Soak test system</w:t>
-            </w:r>
+              <w:t>Backend code to connect to external api.</w:t>
+            </w:r>
+            <w:bookmarkStart w:id="0" w:name="_GoBack"/>
+            <w:bookmarkEnd w:id="0"/>
           </w:p>
         </w:tc>
         <w:tc>
@@ -1099,7 +945,7 @@
           </w:tcPr>
           <w:p>
             <w:r>
-              <w:t>3</w:t>
+              <w:t>1</w:t>
             </w:r>
           </w:p>
         </w:tc>
@@ -1109,7 +955,7 @@
           </w:tcPr>
           <w:p>
             <w:r>
-              <w:t>6</w:t>
+              <w:t>1</w:t>
             </w:r>
           </w:p>
         </w:tc>
@@ -1119,7 +965,7 @@
           </w:tcPr>
           <w:p>
             <w:r>
-              <w:t>6</w:t>
+              <w:t>2</w:t>
             </w:r>
           </w:p>
         </w:tc>
@@ -1131,7 +977,7 @@
           </w:tcPr>
           <w:p>
             <w:r>
-              <w:t>Integration Testing</w:t>
+              <w:t>API Testing</w:t>
             </w:r>
           </w:p>
         </w:tc>
@@ -1151,15 +997,7 @@
           </w:tcPr>
           <w:p>
             <w:r>
-              <w:t xml:space="preserve">Test system from multiple channels (web, </w:t>
-            </w:r>
-            <w:proofErr w:type="gramStart"/>
-            <w:r>
-              <w:t>mobile..</w:t>
-            </w:r>
-            <w:proofErr w:type="gramEnd"/>
-            <w:r>
-              <w:t xml:space="preserve"> etc)</w:t>
+              <w:t>Use tools to Load / Stress / Soak test system</w:t>
             </w:r>
           </w:p>
         </w:tc>
@@ -1179,7 +1017,7 @@
           </w:tcPr>
           <w:p>
             <w:r>
-              <w:t>4</w:t>
+              <w:t>6</w:t>
             </w:r>
           </w:p>
         </w:tc>
@@ -1189,7 +1027,7 @@
           </w:tcPr>
           <w:p>
             <w:r>
-              <w:t>5</w:t>
+              <w:t>6</w:t>
             </w:r>
           </w:p>
         </w:tc>
@@ -1201,6 +1039,68 @@
           </w:tcPr>
           <w:p>
             <w:r>
+              <w:t>Integration Testing</w:t>
+            </w:r>
+          </w:p>
+        </w:tc>
+        <w:tc>
+          <w:tcPr>
+            <w:tcW w:w="1829" w:type="dxa"/>
+          </w:tcPr>
+          <w:p>
+            <w:r>
+              <w:t>Test</w:t>
+            </w:r>
+          </w:p>
+        </w:tc>
+        <w:tc>
+          <w:tcPr>
+            <w:tcW w:w="2439" w:type="dxa"/>
+          </w:tcPr>
+          <w:p>
+            <w:r>
+              <w:t>Test system from multiple channels (web, mobile.. etc)</w:t>
+            </w:r>
+          </w:p>
+        </w:tc>
+        <w:tc>
+          <w:tcPr>
+            <w:tcW w:w="818" w:type="dxa"/>
+          </w:tcPr>
+          <w:p>
+            <w:r>
+              <w:t>3</w:t>
+            </w:r>
+          </w:p>
+        </w:tc>
+        <w:tc>
+          <w:tcPr>
+            <w:tcW w:w="1146" w:type="dxa"/>
+          </w:tcPr>
+          <w:p>
+            <w:r>
+              <w:t>4</w:t>
+            </w:r>
+          </w:p>
+        </w:tc>
+        <w:tc>
+          <w:tcPr>
+            <w:tcW w:w="955" w:type="dxa"/>
+          </w:tcPr>
+          <w:p>
+            <w:r>
+              <w:t>5</w:t>
+            </w:r>
+          </w:p>
+        </w:tc>
+      </w:tr>
+      <w:tr>
+        <w:tc>
+          <w:tcPr>
+            <w:tcW w:w="1829" w:type="dxa"/>
+          </w:tcPr>
+          <w:p>
+            <w:r>
               <w:t>Documentation</w:t>
             </w:r>
           </w:p>
@@ -1221,15 +1121,7 @@
           </w:tcPr>
           <w:p>
             <w:r>
-              <w:t xml:space="preserve">(Optional) Other than swagger, if needed, create help files or </w:t>
-            </w:r>
-            <w:proofErr w:type="spellStart"/>
-            <w:r>
-              <w:t>quickstarts</w:t>
-            </w:r>
-            <w:proofErr w:type="spellEnd"/>
-            <w:r>
-              <w:t xml:space="preserve"> </w:t>
+              <w:t xml:space="preserve">(Optional) Other than swagger, if needed, create help files or quickstarts </w:t>
             </w:r>
           </w:p>
         </w:tc>
@@ -1877,6 +1769,7 @@
     <w:lsdException w:name="HTML Sample" w:semiHidden="1" w:unhideWhenUsed="1"/>
     <w:lsdException w:name="HTML Typewriter" w:semiHidden="1" w:unhideWhenUsed="1"/>
     <w:lsdException w:name="HTML Variable" w:semiHidden="1" w:unhideWhenUsed="1"/>
+    <w:lsdException w:name="Normal Table" w:semiHidden="1" w:unhideWhenUsed="1"/>
     <w:lsdException w:name="annotation subject" w:semiHidden="1" w:unhideWhenUsed="1"/>
     <w:lsdException w:name="No List" w:semiHidden="1" w:unhideWhenUsed="1"/>
     <w:lsdException w:name="Outline List 1" w:semiHidden="1" w:unhideWhenUsed="1"/>
@@ -1923,8 +1816,10 @@
     <w:lsdException w:name="Table Subtle 2" w:semiHidden="1" w:unhideWhenUsed="1"/>
     <w:lsdException w:name="Table Web 1" w:semiHidden="1" w:unhideWhenUsed="1"/>
     <w:lsdException w:name="Table Web 2" w:semiHidden="1" w:unhideWhenUsed="1"/>
+    <w:lsdException w:name="Table Web 3" w:semiHidden="1" w:unhideWhenUsed="1"/>
     <w:lsdException w:name="Balloon Text" w:semiHidden="1" w:unhideWhenUsed="1"/>
     <w:lsdException w:name="Table Grid" w:uiPriority="39"/>
+    <w:lsdException w:name="Table Theme" w:semiHidden="1" w:unhideWhenUsed="1"/>
     <w:lsdException w:name="Placeholder Text" w:semiHidden="1"/>
     <w:lsdException w:name="No Spacing" w:uiPriority="1" w:qFormat="1"/>
     <w:lsdException w:name="Light Shading" w:uiPriority="60"/>
@@ -3054,7 +2949,7 @@
 </file>
 
 <file path=customXml/itemProps1.xml><?xml version="1.0" encoding="utf-8"?>
-<ds:datastoreItem xmlns:ds="http://schemas.openxmlformats.org/officeDocument/2006/customXml" ds:itemID="{DB7F0185-1812-4939-9A2B-0026AA764BBD}">
+<ds:datastoreItem xmlns:ds="http://schemas.openxmlformats.org/officeDocument/2006/customXml" ds:itemID="{0334FA73-27ED-484E-A53D-9ECBCF7BBD28}">
   <ds:schemaRefs>
     <ds:schemaRef ds:uri="http://schemas.openxmlformats.org/officeDocument/2006/bibliography"/>
   </ds:schemaRefs>

</xml_diff>